<commit_message>
Updated Release Notes for 1.14.0
</commit_message>
<xml_diff>
--- a/doc/release/HPC DME Release Notes 1.14.0.docx
+++ b/doc/release/HPC DME Release Notes 1.14.0.docx
@@ -1449,7 +1449,23 @@
                 <w:sz w:val="28"/>
                 <w:szCs w:val="28"/>
               </w:rPr>
-              <w:t>(that</w:t>
+              <w:t xml:space="preserve">command </w:t>
+            </w:r>
+            <w:r>
+              <w:rPr>
+                <w:rFonts w:cstheme="minorHAnsi"/>
+                <w:sz w:val="28"/>
+                <w:szCs w:val="28"/>
+              </w:rPr>
+              <w:t>(</w:t>
+            </w:r>
+            <w:r>
+              <w:rPr>
+                <w:rFonts w:cstheme="minorHAnsi"/>
+                <w:sz w:val="28"/>
+                <w:szCs w:val="28"/>
+              </w:rPr>
+              <w:t>to</w:t>
             </w:r>
             <w:r>
               <w:rPr>
@@ -1531,6 +1547,54 @@
               </w:rPr>
               <w:t xml:space="preserve"> For additional details, please refer to </w:t>
             </w:r>
+            <w:hyperlink r:id="rId5" w:history="1">
+              <w:r>
+                <w:rPr>
+                  <w:rStyle w:val="Hyperlink"/>
+                  <w:rFonts w:cstheme="minorHAnsi"/>
+                  <w:sz w:val="28"/>
+                  <w:szCs w:val="28"/>
+                </w:rPr>
+                <w:t>https://wiki.nci.n</w:t>
+              </w:r>
+              <w:bookmarkStart w:id="0" w:name="_GoBack"/>
+              <w:bookmarkEnd w:id="0"/>
+              <w:r>
+                <w:rPr>
+                  <w:rStyle w:val="Hyperlink"/>
+                  <w:rFonts w:cstheme="minorHAnsi"/>
+                  <w:sz w:val="28"/>
+                  <w:szCs w:val="28"/>
+                </w:rPr>
+                <w:t>i</w:t>
+              </w:r>
+              <w:r>
+                <w:rPr>
+                  <w:rStyle w:val="Hyperlink"/>
+                  <w:rFonts w:cstheme="minorHAnsi"/>
+                  <w:sz w:val="28"/>
+                  <w:szCs w:val="28"/>
+                </w:rPr>
+                <w:t>h.gov/display/DMEdoc/Downloading+a+File+or+Collection+to+an+S3+Bucket+via+the+CLU</w:t>
+              </w:r>
+            </w:hyperlink>
+            <w:r>
+              <w:rPr>
+                <w:rFonts w:cstheme="minorHAnsi"/>
+                <w:sz w:val="28"/>
+                <w:szCs w:val="28"/>
+              </w:rPr>
+              <w:t xml:space="preserve"> in the Wiki User Guide.</w:t>
+            </w:r>
+          </w:p>
+          <w:p>
+            <w:pPr>
+              <w:rPr>
+                <w:rFonts w:cstheme="minorHAnsi"/>
+                <w:sz w:val="28"/>
+                <w:szCs w:val="28"/>
+              </w:rPr>
+            </w:pPr>
           </w:p>
           <w:p>
             <w:pPr>
@@ -1702,7 +1766,21 @@
                 <w:sz w:val="28"/>
                 <w:szCs w:val="28"/>
               </w:rPr>
-              <w:t>Added ability to browse to the Wiki User Guide from inside the Web application through a menu item in the system dropdown menu (top left corner)</w:t>
+              <w:t xml:space="preserve">Added ability to browse to the Wiki User Guide from inside the Web application through a </w:t>
+            </w:r>
+            <w:r>
+              <w:rPr>
+                <w:sz w:val="28"/>
+                <w:szCs w:val="28"/>
+              </w:rPr>
+              <w:t>link</w:t>
+            </w:r>
+            <w:r>
+              <w:rPr>
+                <w:sz w:val="28"/>
+                <w:szCs w:val="28"/>
+              </w:rPr>
+              <w:t xml:space="preserve"> in the system dropdown menu (top left corner)</w:t>
             </w:r>
           </w:p>
           <w:p>
@@ -2143,8 +2221,6 @@
               </w:rPr>
               <w:t>o</w:t>
             </w:r>
-            <w:bookmarkStart w:id="0" w:name="_GoBack"/>
-            <w:bookmarkEnd w:id="0"/>
             <w:r>
               <w:rPr>
                 <w:sz w:val="28"/>
@@ -2238,23 +2314,77 @@
                 <w:sz w:val="28"/>
                 <w:szCs w:val="28"/>
               </w:rPr>
-              <w:t xml:space="preserve">Fix inconsistencies in CLU usage display, and aligned it better with the </w:t>
-            </w:r>
-            <w:proofErr w:type="spellStart"/>
-            <w:r>
-              <w:rPr>
-                <w:sz w:val="28"/>
-                <w:szCs w:val="28"/>
-              </w:rPr>
-              <w:t>linux</w:t>
-            </w:r>
-            <w:proofErr w:type="spellEnd"/>
-            <w:r>
-              <w:rPr>
-                <w:sz w:val="28"/>
-                <w:szCs w:val="28"/>
-              </w:rPr>
-              <w:t xml:space="preserve"> command format.</w:t>
+              <w:t xml:space="preserve">Fix inconsistencies in </w:t>
+            </w:r>
+            <w:r>
+              <w:rPr>
+                <w:sz w:val="28"/>
+                <w:szCs w:val="28"/>
+              </w:rPr>
+              <w:t xml:space="preserve">the display of </w:t>
+            </w:r>
+            <w:r>
+              <w:rPr>
+                <w:sz w:val="28"/>
+                <w:szCs w:val="28"/>
+              </w:rPr>
+              <w:t xml:space="preserve">CLU usage </w:t>
+            </w:r>
+            <w:r>
+              <w:rPr>
+                <w:sz w:val="28"/>
+                <w:szCs w:val="28"/>
+              </w:rPr>
+              <w:t xml:space="preserve">(help) info. </w:t>
+            </w:r>
+            <w:r>
+              <w:rPr>
+                <w:sz w:val="28"/>
+                <w:szCs w:val="28"/>
+              </w:rPr>
+              <w:t xml:space="preserve">display, and aligned it </w:t>
+            </w:r>
+            <w:r>
+              <w:rPr>
+                <w:sz w:val="28"/>
+                <w:szCs w:val="28"/>
+              </w:rPr>
+              <w:t>closer to</w:t>
+            </w:r>
+            <w:r>
+              <w:rPr>
+                <w:sz w:val="28"/>
+                <w:szCs w:val="28"/>
+              </w:rPr>
+              <w:t xml:space="preserve"> the </w:t>
+            </w:r>
+            <w:r>
+              <w:rPr>
+                <w:sz w:val="28"/>
+                <w:szCs w:val="28"/>
+              </w:rPr>
+              <w:t>L</w:t>
+            </w:r>
+            <w:r>
+              <w:rPr>
+                <w:sz w:val="28"/>
+                <w:szCs w:val="28"/>
+              </w:rPr>
+              <w:t>inux</w:t>
+            </w:r>
+            <w:r>
+              <w:rPr>
+                <w:sz w:val="28"/>
+                <w:szCs w:val="28"/>
+              </w:rPr>
+              <w:t xml:space="preserve"> help</w:t>
+            </w:r>
+            <w:r>
+              <w:rPr>
+                <w:sz w:val="28"/>
+                <w:szCs w:val="28"/>
+              </w:rPr>
+              <w:t xml:space="preserve"> format.</w:t>
             </w:r>
           </w:p>
           <w:p>
@@ -2300,7 +2430,73 @@
                 <w:sz w:val="28"/>
                 <w:szCs w:val="28"/>
               </w:rPr>
-              <w:t xml:space="preserve"> Set defaults for the To and From dates if they are blank in the Reports page. </w:t>
+              <w:t xml:space="preserve"> Set defaults for the </w:t>
+            </w:r>
+            <w:r>
+              <w:rPr>
+                <w:sz w:val="28"/>
+                <w:szCs w:val="28"/>
+              </w:rPr>
+              <w:t>‘</w:t>
+            </w:r>
+            <w:r>
+              <w:rPr>
+                <w:sz w:val="28"/>
+                <w:szCs w:val="28"/>
+              </w:rPr>
+              <w:t>To</w:t>
+            </w:r>
+            <w:r>
+              <w:rPr>
+                <w:sz w:val="28"/>
+                <w:szCs w:val="28"/>
+              </w:rPr>
+              <w:t>’</w:t>
+            </w:r>
+            <w:r>
+              <w:rPr>
+                <w:sz w:val="28"/>
+                <w:szCs w:val="28"/>
+              </w:rPr>
+              <w:t xml:space="preserve"> and </w:t>
+            </w:r>
+            <w:r>
+              <w:rPr>
+                <w:sz w:val="28"/>
+                <w:szCs w:val="28"/>
+              </w:rPr>
+              <w:t>‘</w:t>
+            </w:r>
+            <w:r>
+              <w:rPr>
+                <w:sz w:val="28"/>
+                <w:szCs w:val="28"/>
+              </w:rPr>
+              <w:t>From</w:t>
+            </w:r>
+            <w:r>
+              <w:rPr>
+                <w:sz w:val="28"/>
+                <w:szCs w:val="28"/>
+              </w:rPr>
+              <w:t>’</w:t>
+            </w:r>
+            <w:r>
+              <w:t xml:space="preserve"> </w:t>
+            </w:r>
+            <w:r>
+              <w:rPr>
+                <w:sz w:val="28"/>
+                <w:szCs w:val="28"/>
+              </w:rPr>
+              <w:t>https://github.com/CBIIT/HPC_DME_APIs/blob/master/doc/release/HPC%20DME%20Release%20Notes%201.14.0.docx</w:t>
+            </w:r>
+            <w:r>
+              <w:rPr>
+                <w:sz w:val="28"/>
+                <w:szCs w:val="28"/>
+              </w:rPr>
+              <w:t xml:space="preserve"> dates if they are blank in the Reports page. </w:t>
             </w:r>
           </w:p>
           <w:p>
@@ -2633,7 +2829,7 @@
               </w:rPr>
               <w:t xml:space="preserve">For instructions on how to use the Web User Interface, please visit </w:t>
             </w:r>
-            <w:hyperlink r:id="rId5" w:history="1">
+            <w:hyperlink r:id="rId6" w:history="1">
               <w:r>
                 <w:rPr>
                   <w:rStyle w:val="Hyperlink"/>
@@ -2688,7 +2884,7 @@
                 <w:szCs w:val="28"/>
               </w:rPr>
             </w:pPr>
-            <w:hyperlink r:id="rId6" w:history="1">
+            <w:hyperlink r:id="rId7" w:history="1">
               <w:r>
                 <w:rPr>
                   <w:rStyle w:val="Hyperlink"/>
@@ -2734,7 +2930,7 @@
                 <w:szCs w:val="28"/>
               </w:rPr>
             </w:pPr>
-            <w:hyperlink r:id="rId7" w:history="1">
+            <w:hyperlink r:id="rId8" w:history="1">
               <w:r>
                 <w:rPr>
                   <w:rStyle w:val="Hyperlink"/>
@@ -2789,7 +2985,7 @@
                 <w:u w:val="single"/>
               </w:rPr>
             </w:pPr>
-            <w:hyperlink r:id="rId8" w:history="1">
+            <w:hyperlink r:id="rId9" w:history="1">
               <w:r>
                 <w:rPr>
                   <w:rStyle w:val="Hyperlink"/>
@@ -2974,7 +3170,7 @@
                 <w:szCs w:val="28"/>
               </w:rPr>
             </w:pPr>
-            <w:hyperlink r:id="rId9" w:history="1">
+            <w:hyperlink r:id="rId10" w:history="1">
               <w:r>
                 <w:rPr>
                   <w:rStyle w:val="Hyperlink"/>
@@ -3028,7 +3224,7 @@
                 <w:szCs w:val="28"/>
               </w:rPr>
             </w:pPr>
-            <w:hyperlink r:id="rId10" w:history="1">
+            <w:hyperlink r:id="rId11" w:history="1">
               <w:r>
                 <w:rPr>
                   <w:rStyle w:val="Hyperlink"/>
@@ -3074,7 +3270,7 @@
                 <w:szCs w:val="28"/>
               </w:rPr>
             </w:pPr>
-            <w:hyperlink r:id="rId11" w:history="1">
+            <w:hyperlink r:id="rId12" w:history="1">
               <w:r>
                 <w:rPr>
                   <w:rStyle w:val="Hyperlink"/>
@@ -3130,7 +3326,7 @@
                 <w:szCs w:val="28"/>
               </w:rPr>
             </w:pPr>
-            <w:hyperlink r:id="rId12" w:history="1">
+            <w:hyperlink r:id="rId13" w:history="1">
               <w:r>
                 <w:rPr>
                   <w:rStyle w:val="Hyperlink"/>
@@ -3192,7 +3388,7 @@
                 <w:szCs w:val="28"/>
               </w:rPr>
             </w:pPr>
-            <w:hyperlink r:id="rId13" w:history="1">
+            <w:hyperlink r:id="rId14" w:history="1">
               <w:r>
                 <w:rPr>
                   <w:rStyle w:val="Hyperlink"/>
@@ -3250,7 +3446,7 @@
                 <w:szCs w:val="28"/>
               </w:rPr>
             </w:pPr>
-            <w:hyperlink r:id="rId14" w:history="1">
+            <w:hyperlink r:id="rId15" w:history="1">
               <w:r>
                 <w:rPr>
                   <w:rStyle w:val="Hyperlink"/>

</xml_diff>

<commit_message>
Additional updates to Release Notes for 1.14.0
</commit_message>
<xml_diff>
--- a/doc/release/HPC DME Release Notes 1.14.0.docx
+++ b/doc/release/HPC DME Release Notes 1.14.0.docx
@@ -1555,27 +1555,7 @@
                   <w:sz w:val="28"/>
                   <w:szCs w:val="28"/>
                 </w:rPr>
-                <w:t>https://wiki.nci.n</w:t>
-              </w:r>
-              <w:bookmarkStart w:id="0" w:name="_GoBack"/>
-              <w:bookmarkEnd w:id="0"/>
-              <w:r>
-                <w:rPr>
-                  <w:rStyle w:val="Hyperlink"/>
-                  <w:rFonts w:cstheme="minorHAnsi"/>
-                  <w:sz w:val="28"/>
-                  <w:szCs w:val="28"/>
-                </w:rPr>
-                <w:t>i</w:t>
-              </w:r>
-              <w:r>
-                <w:rPr>
-                  <w:rStyle w:val="Hyperlink"/>
-                  <w:rFonts w:cstheme="minorHAnsi"/>
-                  <w:sz w:val="28"/>
-                  <w:szCs w:val="28"/>
-                </w:rPr>
-                <w:t>h.gov/display/DMEdoc/Downloading+a+File+or+Collection+to+an+S3+Bucket+via+the+CLU</w:t>
+                <w:t>https://wiki.nci.nih.gov/display/DMEdoc/Downloading+a+File+or+Collection+to+an+S3+Bucket+via+the+CLU</w:t>
               </w:r>
             </w:hyperlink>
             <w:r>
@@ -1780,7 +1760,21 @@
                 <w:sz w:val="28"/>
                 <w:szCs w:val="28"/>
               </w:rPr>
-              <w:t xml:space="preserve"> in the system dropdown menu (top left corner)</w:t>
+              <w:t xml:space="preserve"> in the system dropdown menu (top </w:t>
+            </w:r>
+            <w:r>
+              <w:rPr>
+                <w:sz w:val="28"/>
+                <w:szCs w:val="28"/>
+              </w:rPr>
+              <w:t>right</w:t>
+            </w:r>
+            <w:r>
+              <w:rPr>
+                <w:sz w:val="28"/>
+                <w:szCs w:val="28"/>
+              </w:rPr>
+              <w:t xml:space="preserve"> corner)</w:t>
             </w:r>
           </w:p>
           <w:p>
@@ -1816,6 +1810,8 @@
               </w:rPr>
               <w:t>:</w:t>
             </w:r>
+            <w:bookmarkStart w:id="0" w:name="_GoBack"/>
+            <w:bookmarkEnd w:id="0"/>
           </w:p>
           <w:p>
             <w:pPr>
@@ -1872,7 +1868,7 @@
                 <w:sz w:val="28"/>
                 <w:szCs w:val="28"/>
               </w:rPr>
-              <w:t xml:space="preserve"> issue with display of long path name for collections in the View Details page</w:t>
+              <w:t xml:space="preserve"> issue with display of long path name for collection in the View Details page</w:t>
             </w:r>
             <w:r>
               <w:rPr>
@@ -1957,7 +1953,21 @@
                 <w:sz w:val="28"/>
                 <w:szCs w:val="28"/>
               </w:rPr>
-              <w:t xml:space="preserve"> issue with display of long path name for collections in the View Details page</w:t>
+              <w:t xml:space="preserve"> issue with display of long path name for </w:t>
+            </w:r>
+            <w:r>
+              <w:rPr>
+                <w:sz w:val="28"/>
+                <w:szCs w:val="28"/>
+              </w:rPr>
+              <w:t>data object</w:t>
+            </w:r>
+            <w:r>
+              <w:rPr>
+                <w:sz w:val="28"/>
+                <w:szCs w:val="28"/>
+              </w:rPr>
+              <w:t xml:space="preserve"> in the View Details page</w:t>
             </w:r>
             <w:r>
               <w:rPr>

</xml_diff>